<commit_message>
Remove method alignText from docs.
</commit_message>
<xml_diff>
--- a/docs/User Guide.docx
+++ b/docs/User Guide.docx
@@ -54,19 +54,19 @@
         <w:rPr>
           <w:rFonts w:asciiTheme="minorHAnsi" w:hAnsiTheme="minorHAnsi" w:cstheme="minorHAnsi"/>
         </w:rPr>
-        <w:t>13</w:t>
+        <w:t>20</w:t>
       </w:r>
       <w:r>
         <w:rPr>
           <w:rFonts w:asciiTheme="minorHAnsi" w:hAnsiTheme="minorHAnsi" w:cstheme="minorHAnsi"/>
         </w:rPr>
-        <w:t>.0</w:t>
+        <w:t>.</w:t>
       </w:r>
       <w:r>
         <w:rPr>
           <w:rFonts w:asciiTheme="minorHAnsi" w:hAnsiTheme="minorHAnsi" w:cstheme="minorHAnsi"/>
         </w:rPr>
-        <w:t>9</w:t>
+        <w:t>12</w:t>
       </w:r>
       <w:r>
         <w:rPr>
@@ -3364,167 +3364,6 @@
       <w:proofErr w:type="spellEnd"/>
       <w:r>
         <w:t xml:space="preserve"> sheet.</w:t>
-      </w:r>
-    </w:p>
-    <w:p>
-      <w:pPr>
-        <w:pStyle w:val="berschrift2"/>
-        <w:pageBreakBefore/>
-        <w:ind w:left="850"/>
-      </w:pPr>
-      <w:proofErr w:type="spellStart"/>
-      <w:r>
-        <w:lastRenderedPageBreak/>
-        <w:t>alignText</w:t>
-      </w:r>
-      <w:proofErr w:type="spellEnd"/>
-    </w:p>
-    <w:p>
-      <w:pPr>
-        <w:pStyle w:val="Flietext2"/>
-      </w:pPr>
-      <w:r>
-        <w:t xml:space="preserve">Aligns a </w:t>
-      </w:r>
-      <w:r>
-        <w:t xml:space="preserve">selectable </w:t>
-      </w:r>
-      <w:r>
-        <w:t>text field in the currently active graph layer</w:t>
-      </w:r>
-      <w:r>
-        <w:t>. T</w:t>
-      </w:r>
-      <w:r>
-        <w:t>he active window must be a graph</w:t>
-      </w:r>
-      <w:r>
-        <w:t xml:space="preserve"> </w:t>
-      </w:r>
-      <w:r>
-        <w:t>window!</w:t>
-      </w:r>
-    </w:p>
-    <w:p>
-      <w:pPr>
-        <w:pStyle w:val="berschrift3"/>
-      </w:pPr>
-      <w:r>
-        <w:t>Parameter</w:t>
-      </w:r>
-      <w:r>
-        <w:t>s</w:t>
-      </w:r>
-    </w:p>
-    <w:p>
-      <w:pPr>
-        <w:pStyle w:val="Listeneintrag3"/>
-        <w:ind w:left="2835" w:hanging="1559"/>
-      </w:pPr>
-      <w:r>
-        <w:rPr>
-          <w:i/>
-          <w:iCs/>
-        </w:rPr>
-        <w:t xml:space="preserve">Text </w:t>
-      </w:r>
-      <w:r>
-        <w:rPr>
-          <w:i/>
-          <w:iCs/>
-        </w:rPr>
-        <w:t>O</w:t>
-      </w:r>
-      <w:r>
-        <w:rPr>
-          <w:i/>
-          <w:iCs/>
-        </w:rPr>
-        <w:t>bject</w:t>
-      </w:r>
-      <w:r>
-        <w:t>:</w:t>
-      </w:r>
-      <w:r>
-        <w:tab/>
-      </w:r>
-      <w:r>
-        <w:t>Dropdown</w:t>
-      </w:r>
-      <w:r>
-        <w:t xml:space="preserve"> field to select the text element that is to be aligned</w:t>
-      </w:r>
-      <w:r>
-        <w:t xml:space="preserve"> (</w:t>
-      </w:r>
-      <w:r>
-        <w:t xml:space="preserve">e.g., </w:t>
-      </w:r>
-      <w:r>
-        <w:rPr>
-          <w:i/>
-          <w:iCs/>
-        </w:rPr>
-        <w:t>XB</w:t>
-      </w:r>
-      <w:r>
-        <w:t> </w:t>
-      </w:r>
-      <w:r>
-        <w:t>=</w:t>
-      </w:r>
-      <w:r>
-        <w:t> </w:t>
-      </w:r>
-      <w:r>
-        <w:t xml:space="preserve">X-Bottom, </w:t>
-      </w:r>
-      <w:r>
-        <w:rPr>
-          <w:i/>
-          <w:iCs/>
-        </w:rPr>
-        <w:t>YL</w:t>
-      </w:r>
-      <w:r>
-        <w:t> </w:t>
-      </w:r>
-      <w:r>
-        <w:t>=</w:t>
-      </w:r>
-      <w:r>
-        <w:t> </w:t>
-      </w:r>
-      <w:r>
-        <w:t xml:space="preserve">Y-Left, </w:t>
-      </w:r>
-      <w:r>
-        <w:t>…</w:t>
-      </w:r>
-      <w:r>
-        <w:t>)</w:t>
-      </w:r>
-    </w:p>
-    <w:p>
-      <w:pPr>
-        <w:pStyle w:val="Listeneintrag3"/>
-        <w:ind w:left="2835" w:hanging="1559"/>
-      </w:pPr>
-      <w:r>
-        <w:rPr>
-          <w:i/>
-          <w:iCs/>
-        </w:rPr>
-        <w:t>Alignment</w:t>
-      </w:r>
-      <w:r>
-        <w:t>:</w:t>
-      </w:r>
-      <w:r>
-        <w:tab/>
-      </w:r>
-      <w:r>
-        <w:t>Dropdown field to select the desired text field alignment.</w:t>
       </w:r>
     </w:p>
     <w:p>
@@ -3794,27 +3633,14 @@
     <w:r>
       <w:t xml:space="preserve"> of </w:t>
     </w:r>
-    <w:r>
-      <w:fldChar w:fldCharType="begin"/>
-    </w:r>
-    <w:r>
-      <w:instrText xml:space="preserve"> NUMPAGES  \* Arabic  \* MERGEFORMAT </w:instrText>
-    </w:r>
-    <w:r>
-      <w:fldChar w:fldCharType="separate"/>
-    </w:r>
-    <w:r>
-      <w:rPr>
-        <w:noProof/>
-      </w:rPr>
-      <w:t>5</w:t>
-    </w:r>
-    <w:r>
-      <w:rPr>
-        <w:noProof/>
-      </w:rPr>
-      <w:fldChar w:fldCharType="end"/>
-    </w:r>
+    <w:fldSimple w:instr=" NUMPAGES  \* Arabic  \* MERGEFORMAT ">
+      <w:r>
+        <w:rPr>
+          <w:noProof/>
+        </w:rPr>
+        <w:t>5</w:t>
+      </w:r>
+    </w:fldSimple>
   </w:p>
 </w:ftr>
 </file>

</xml_diff>